<commit_message>
Added a way to populate the list of found players
</commit_message>
<xml_diff>
--- a/docs/Engineering Method.docx
+++ b/docs/Engineering Method.docx
@@ -73,27 +73,7 @@
           <w:highlight w:val="white"/>
           <w:lang w:val="en-US"/>
         </w:rPr>
-        <w:t>The International Basketball Federation (FIBA) has realized the importance of data in order to predict different outcomes in the matches. In addition to this, the tremendous amount of information that can be collected about each player makes this a powerfu</w:t>
-      </w:r>
-      <w:r>
-        <w:rPr>
-          <w:color w:val="202122"/>
-          <w:sz w:val="21"/>
-          <w:szCs w:val="21"/>
-          <w:highlight w:val="white"/>
-          <w:lang w:val="en-US"/>
-        </w:rPr>
-        <w:t>l tool. Because of this, they need a software to save the information about the players and make it easy to access, all of this to get to know patterns about the development of this sport, the stronger criteria and generally, where basketball is heading no</w:t>
-      </w:r>
-      <w:r>
-        <w:rPr>
-          <w:color w:val="202122"/>
-          <w:sz w:val="21"/>
-          <w:szCs w:val="21"/>
-          <w:highlight w:val="white"/>
-          <w:lang w:val="en-US"/>
-        </w:rPr>
-        <w:t xml:space="preserve">wadays. </w:t>
+        <w:t xml:space="preserve">The International Basketball Federation (FIBA) has realized the importance of data in order to predict different outcomes in the matches. In addition to this, the tremendous amount of information that can be collected about each player makes this a powerful tool. Because of this, they need a software to save the information about the players and make it easy to access, all of this to get to know patterns about the development of this sport, the stronger criteria and generally, where basketball is heading nowadays. </w:t>
       </w:r>
     </w:p>
     <w:p>
@@ -230,17 +210,7 @@
           <w:highlight w:val="white"/>
           <w:lang w:val="en-US"/>
         </w:rPr>
-        <w:t>A bina</w:t>
-      </w:r>
-      <w:r>
-        <w:rPr>
-          <w:color w:val="202122"/>
-          <w:sz w:val="21"/>
-          <w:szCs w:val="21"/>
-          <w:highlight w:val="white"/>
-          <w:lang w:val="en-US"/>
-        </w:rPr>
-        <w:t xml:space="preserve">ry search tree is a rooted binary tree, whose internal nodes each store a key (and optionally, an associated value), and each has two distinguished sub-trees, commonly denoted </w:t>
+        <w:t xml:space="preserve">A binary search tree is a rooted binary tree, whose internal nodes each store a key (and optionally, an associated value), and each has two distinguished sub-trees, commonly denoted </w:t>
       </w:r>
       <w:r>
         <w:rPr>
@@ -282,17 +252,7 @@
           <w:highlight w:val="white"/>
           <w:lang w:val="en-US"/>
         </w:rPr>
-        <w:t xml:space="preserve">. The tree additionally satisfies the binary search property: the </w:t>
-      </w:r>
-      <w:r>
-        <w:rPr>
-          <w:color w:val="202122"/>
-          <w:sz w:val="21"/>
-          <w:szCs w:val="21"/>
-          <w:highlight w:val="white"/>
-          <w:lang w:val="en-US"/>
-        </w:rPr>
-        <w:t>key in each node is greater than or equal to any key stored in the left sub-tree, and less than or equal to any key stored in the right subtree.</w:t>
+        <w:t>. The tree additionally satisfies the binary search property: the key in each node is greater than or equal to any key stored in the left sub-tree, and less than or equal to any key stored in the right subtree.</w:t>
       </w:r>
     </w:p>
     <w:p>
@@ -418,18 +378,7 @@
           <w:highlight w:val="white"/>
           <w:lang w:val="en-US"/>
         </w:rPr>
-        <w:t xml:space="preserve">Parent </w:t>
-      </w:r>
-      <w:r>
-        <w:rPr>
-          <w:b/>
-          <w:color w:val="202122"/>
-          <w:sz w:val="21"/>
-          <w:szCs w:val="21"/>
-          <w:highlight w:val="white"/>
-          <w:lang w:val="en-US"/>
-        </w:rPr>
-        <w:t xml:space="preserve">node: </w:t>
+        <w:t xml:space="preserve">Parent node: </w:t>
       </w:r>
       <w:r>
         <w:rPr>
@@ -562,17 +511,7 @@
           <w:highlight w:val="white"/>
           <w:lang w:val="en-US"/>
         </w:rPr>
-        <w:t>it’s a way to traverse a BST in which the result is t</w:t>
-      </w:r>
-      <w:r>
-        <w:rPr>
-          <w:color w:val="202122"/>
-          <w:sz w:val="21"/>
-          <w:szCs w:val="21"/>
-          <w:highlight w:val="white"/>
-          <w:lang w:val="en-US"/>
-        </w:rPr>
-        <w:t xml:space="preserve">he nodes in descending order. This traversal visits the left child first, then its father and finally the right child.  </w:t>
+        <w:t xml:space="preserve">it’s a way to traverse a BST in which the result is the nodes in descending order. This traversal visits the left child first, then its father and finally the right child.  </w:t>
       </w:r>
     </w:p>
     <w:p>
@@ -596,17 +535,7 @@
           <w:highlight w:val="white"/>
           <w:lang w:val="en-US"/>
         </w:rPr>
-        <w:t>Source:</w:t>
-      </w:r>
-      <w:r>
-        <w:rPr>
-          <w:color w:val="202122"/>
-          <w:sz w:val="21"/>
-          <w:szCs w:val="21"/>
-          <w:highlight w:val="white"/>
-          <w:lang w:val="en-US"/>
-        </w:rPr>
-        <w:t xml:space="preserve"> </w:t>
+        <w:t xml:space="preserve">Source: </w:t>
       </w:r>
       <w:r>
         <w:rPr>
@@ -649,17 +578,7 @@
           <w:highlight w:val="white"/>
           <w:lang w:val="en-US"/>
         </w:rPr>
-        <w:t>An AVL tree is a binary search t</w:t>
-      </w:r>
-      <w:r>
-        <w:rPr>
-          <w:color w:val="202122"/>
-          <w:sz w:val="21"/>
-          <w:szCs w:val="21"/>
-          <w:highlight w:val="white"/>
-          <w:lang w:val="en-US"/>
-        </w:rPr>
-        <w:t>ree that is height balanced: for each node x, the heights of the left and right subtrees of x differ by at most 1. To implement an AVL tree, we maintain an extra attribute in each node: x</w:t>
+        <w:t>An AVL tree is a binary search tree that is height balanced: for each node x, the heights of the left and right subtrees of x differ by at most 1. To implement an AVL tree, we maintain an extra attribute in each node: x</w:t>
       </w:r>
       <w:proofErr w:type="gramStart"/>
       <w:r>
@@ -701,17 +620,7 @@
           <w:highlight w:val="white"/>
           <w:lang w:val="en-US"/>
         </w:rPr>
-        <w:t>, w</w:t>
-      </w:r>
-      <w:r>
-        <w:rPr>
-          <w:color w:val="202122"/>
-          <w:sz w:val="21"/>
-          <w:szCs w:val="21"/>
-          <w:highlight w:val="white"/>
-          <w:lang w:val="en-US"/>
-        </w:rPr>
-        <w:t>e assume that T</w:t>
+        <w:t>, we assume that T</w:t>
       </w:r>
       <w:proofErr w:type="gramStart"/>
       <w:r>
@@ -912,17 +821,7 @@
           <w:highlight w:val="white"/>
           <w:lang w:val="en-US"/>
         </w:rPr>
-        <w:t xml:space="preserve"> AVL tree may become unbalanced, if a node is inserted in the left subtree of the left subtree. The</w:t>
-      </w:r>
-      <w:r>
-        <w:rPr>
-          <w:color w:val="202122"/>
-          <w:sz w:val="21"/>
-          <w:szCs w:val="21"/>
-          <w:highlight w:val="white"/>
-          <w:lang w:val="en-US"/>
-        </w:rPr>
-        <w:t xml:space="preserve"> tree then needs a right rotation.</w:t>
+        <w:t xml:space="preserve"> AVL tree may become unbalanced, if a node is inserted in the left subtree of the left subtree. The tree then needs a right rotation.</w:t>
       </w:r>
     </w:p>
     <w:p>
@@ -990,17 +889,7 @@
           <w:highlight w:val="white"/>
           <w:lang w:val="en-US"/>
         </w:rPr>
-        <w:t xml:space="preserve"> The second type of double rotation is Right-Left Rotation. It is a combination of right rotat</w:t>
-      </w:r>
-      <w:r>
-        <w:rPr>
-          <w:color w:val="202122"/>
-          <w:sz w:val="21"/>
-          <w:szCs w:val="21"/>
-          <w:highlight w:val="white"/>
-          <w:lang w:val="en-US"/>
-        </w:rPr>
-        <w:t xml:space="preserve">ion followed by left rotation. </w:t>
+        <w:t xml:space="preserve"> The second type of double rotation is Right-Left Rotation. It is a combination of right rotation followed by left rotation. </w:t>
       </w:r>
     </w:p>
     <w:p>
@@ -1024,17 +913,7 @@
           <w:highlight w:val="white"/>
           <w:lang w:val="en-US"/>
         </w:rPr>
-        <w:t>Source:</w:t>
-      </w:r>
-      <w:r>
-        <w:rPr>
-          <w:color w:val="202122"/>
-          <w:sz w:val="21"/>
-          <w:szCs w:val="21"/>
-          <w:highlight w:val="white"/>
-          <w:lang w:val="en-US"/>
-        </w:rPr>
-        <w:t xml:space="preserve"> </w:t>
+        <w:t xml:space="preserve">Source: </w:t>
       </w:r>
       <w:r>
         <w:rPr>
@@ -1084,39 +963,29 @@
         </w:rPr>
         <w:t xml:space="preserve"> A red-black tree is a kind of self-balancing binary search tree where each node has an extra bit, and that bit is often interpreted as the </w:t>
       </w:r>
-      <w:proofErr w:type="spellStart"/>
-      <w:r>
-        <w:rPr>
-          <w:lang w:val="en-US"/>
-        </w:rPr>
-        <w:t>colour</w:t>
-      </w:r>
-      <w:proofErr w:type="spellEnd"/>
+      <w:r>
+        <w:rPr>
+          <w:lang w:val="en-US"/>
+        </w:rPr>
+        <w:t>color</w:t>
+      </w:r>
       <w:r>
         <w:rPr>
           <w:lang w:val="en-US"/>
         </w:rPr>
         <w:t xml:space="preserve"> (red or black). These </w:t>
       </w:r>
-      <w:proofErr w:type="spellStart"/>
-      <w:r>
-        <w:rPr>
-          <w:lang w:val="en-US"/>
-        </w:rPr>
-        <w:t>colours</w:t>
-      </w:r>
-      <w:proofErr w:type="spellEnd"/>
-      <w:r>
-        <w:rPr>
-          <w:lang w:val="en-US"/>
-        </w:rPr>
-        <w:t xml:space="preserve"> are used to ensure that the tree remains balanced during insertions and deletio</w:t>
-      </w:r>
-      <w:r>
-        <w:rPr>
-          <w:lang w:val="en-US"/>
-        </w:rPr>
-        <w:t xml:space="preserve">ns. Although the balance of the tree is not perfect, it is good enough to reduce the searching time and maintain it around </w:t>
+      <w:r>
+        <w:rPr>
+          <w:lang w:val="en-US"/>
+        </w:rPr>
+        <w:t>colors</w:t>
+      </w:r>
+      <w:r>
+        <w:rPr>
+          <w:lang w:val="en-US"/>
+        </w:rPr>
+        <w:t xml:space="preserve"> are used to ensure that the tree remains balanced during insertions and deletions. Although the balance of the tree is not perfect, it is good enough to reduce the searching time and maintain it around </w:t>
       </w:r>
       <w:proofErr w:type="gramStart"/>
       <w:r>
@@ -1182,14 +1051,12 @@
         </w:rPr>
         <w:t xml:space="preserve">Every node has a </w:t>
       </w:r>
-      <w:proofErr w:type="spellStart"/>
-      <w:r>
-        <w:rPr>
-          <w:lang w:val="en-US"/>
-        </w:rPr>
-        <w:t>colour</w:t>
-      </w:r>
-      <w:proofErr w:type="spellEnd"/>
+      <w:r>
+        <w:rPr>
+          <w:lang w:val="en-US"/>
+        </w:rPr>
+        <w:t>color</w:t>
+      </w:r>
       <w:r>
         <w:rPr>
           <w:lang w:val="en-US"/>
@@ -1246,13 +1113,7 @@
         <w:rPr>
           <w:lang w:val="en-US"/>
         </w:rPr>
-        <w:t>Every path from a node (including root) to any of its descendants NULL nodes has the same number of black no</w:t>
-      </w:r>
-      <w:r>
-        <w:rPr>
-          <w:lang w:val="en-US"/>
-        </w:rPr>
-        <w:t>des.</w:t>
+        <w:t>Every path from a node (including root) to any of its descendants NULL nodes has the same number of black nodes.</w:t>
       </w:r>
     </w:p>
     <w:p>
@@ -1366,479 +1227,381 @@
           <w:highlight w:val="white"/>
           <w:lang w:val="en-US"/>
         </w:rPr>
-        <w:t>The data is obtained from a .csv file, and through t</w:t>
-      </w:r>
-      <w:r>
-        <w:rPr>
-          <w:color w:val="202122"/>
-          <w:highlight w:val="white"/>
-          <w:lang w:val="en-US"/>
-        </w:rPr>
-        <w:t xml:space="preserve">he Buffered Reader each line is read, in order to create objects of a class Player. These objects are stored in an </w:t>
+        <w:t xml:space="preserve">The data is obtained from a .csv file, and through the Buffered Reader each line is read, in order to create objects of a class Player. These objects are stored in an </w:t>
+      </w:r>
+      <w:r>
+        <w:rPr>
+          <w:color w:val="202122"/>
+          <w:highlight w:val="white"/>
+          <w:lang w:val="en-US"/>
+        </w:rPr>
+        <w:t>Array list</w:t>
+      </w:r>
+      <w:r>
+        <w:rPr>
+          <w:color w:val="202122"/>
+          <w:highlight w:val="white"/>
+          <w:lang w:val="en-US"/>
+        </w:rPr>
+        <w:t xml:space="preserve"> in order to perform a binary search, due to the different criteria to classify the players, the </w:t>
+      </w:r>
+      <w:r>
+        <w:rPr>
+          <w:color w:val="202122"/>
+          <w:highlight w:val="white"/>
+          <w:lang w:val="en-US"/>
+        </w:rPr>
+        <w:t>array list</w:t>
+      </w:r>
+      <w:r>
+        <w:rPr>
+          <w:color w:val="202122"/>
+          <w:highlight w:val="white"/>
+          <w:lang w:val="en-US"/>
+        </w:rPr>
+        <w:t xml:space="preserve"> must be sorted according to the selected criterion at the moment of consulting. </w:t>
+      </w:r>
+    </w:p>
+    <w:p>
+      <w:pPr>
+        <w:ind w:left="720"/>
+        <w:rPr>
+          <w:color w:val="202122"/>
+          <w:highlight w:val="white"/>
+          <w:lang w:val="en-US"/>
+        </w:rPr>
+      </w:pPr>
+    </w:p>
+    <w:p>
+      <w:pPr>
+        <w:ind w:left="720"/>
+        <w:rPr>
+          <w:color w:val="202122"/>
+          <w:highlight w:val="white"/>
+          <w:lang w:val="en-US"/>
+        </w:rPr>
+      </w:pPr>
+      <w:r>
+        <w:rPr>
+          <w:b/>
+          <w:color w:val="202122"/>
+          <w:highlight w:val="white"/>
+          <w:lang w:val="en-US"/>
+        </w:rPr>
+        <w:t>Alternative 2</w:t>
+      </w:r>
+      <w:r>
+        <w:rPr>
+          <w:color w:val="202122"/>
+          <w:highlight w:val="white"/>
+          <w:lang w:val="en-US"/>
+        </w:rPr>
+        <w:t xml:space="preserve">  </w:t>
+      </w:r>
+    </w:p>
+    <w:p>
+      <w:pPr>
+        <w:ind w:left="720"/>
+        <w:rPr>
+          <w:color w:val="202122"/>
+          <w:highlight w:val="white"/>
+          <w:lang w:val="en-US"/>
+        </w:rPr>
+      </w:pPr>
+      <w:r>
+        <w:rPr>
+          <w:color w:val="202122"/>
+          <w:highlight w:val="white"/>
+          <w:lang w:val="en-US"/>
+        </w:rPr>
+        <w:t xml:space="preserve">The data is obtained from a .csv file, and through the Buffered Reader each line is read, in order to create objects of a class Player. All of these players are stored in a double linked list, in order to perform different operations on it. By this way, it’s not necessary to sort the elements when consulting or performing another operation. </w:t>
+      </w:r>
+    </w:p>
+    <w:p>
+      <w:pPr>
+        <w:ind w:left="720"/>
+        <w:rPr>
+          <w:color w:val="202122"/>
+          <w:highlight w:val="white"/>
+          <w:lang w:val="en-US"/>
+        </w:rPr>
+      </w:pPr>
+    </w:p>
+    <w:p>
+      <w:pPr>
+        <w:ind w:left="720"/>
+        <w:rPr>
+          <w:b/>
+          <w:color w:val="202122"/>
+          <w:highlight w:val="white"/>
+          <w:lang w:val="en-US"/>
+        </w:rPr>
+      </w:pPr>
+      <w:r>
+        <w:rPr>
+          <w:b/>
+          <w:color w:val="202122"/>
+          <w:highlight w:val="white"/>
+          <w:lang w:val="en-US"/>
+        </w:rPr>
+        <w:t>Alternative 3</w:t>
+      </w:r>
+    </w:p>
+    <w:p>
+      <w:pPr>
+        <w:ind w:left="720"/>
+        <w:rPr>
+          <w:color w:val="202122"/>
+          <w:highlight w:val="white"/>
+          <w:lang w:val="en-US"/>
+        </w:rPr>
+      </w:pPr>
+      <w:r>
+        <w:rPr>
+          <w:color w:val="202122"/>
+          <w:highlight w:val="white"/>
+          <w:lang w:val="en-US"/>
+        </w:rPr>
+        <w:t xml:space="preserve">The data is obtained from a .csv file, and through the Buffered Reader each line is read, in order to create objects of a class Player. The objects are mapped in a </w:t>
+      </w:r>
+      <w:r>
+        <w:rPr>
+          <w:color w:val="202122"/>
+          <w:highlight w:val="white"/>
+          <w:lang w:val="en-US"/>
+        </w:rPr>
+        <w:t xml:space="preserve">Hash </w:t>
+      </w:r>
+      <w:r>
+        <w:rPr>
+          <w:color w:val="202122"/>
+          <w:highlight w:val="white"/>
+          <w:lang w:val="en-US"/>
+        </w:rPr>
+        <w:lastRenderedPageBreak/>
+        <w:t>table</w:t>
+      </w:r>
+      <w:r>
+        <w:rPr>
+          <w:color w:val="202122"/>
+          <w:highlight w:val="white"/>
+          <w:lang w:val="en-US"/>
+        </w:rPr>
+        <w:t xml:space="preserve">, the hash function is defined according to the available data. When consulting the </w:t>
+      </w:r>
+      <w:r>
+        <w:rPr>
+          <w:color w:val="202122"/>
+          <w:highlight w:val="white"/>
+          <w:lang w:val="en-US"/>
+        </w:rPr>
+        <w:t>hash table</w:t>
+      </w:r>
+      <w:r>
+        <w:rPr>
+          <w:color w:val="202122"/>
+          <w:highlight w:val="white"/>
+          <w:lang w:val="en-US"/>
+        </w:rPr>
+        <w:t xml:space="preserve">, it is required to perform the hash calculus to know the position in the map and access to the element quickly. </w:t>
+      </w:r>
+    </w:p>
+    <w:p>
+      <w:pPr>
+        <w:ind w:left="720"/>
+        <w:rPr>
+          <w:b/>
+          <w:color w:val="202122"/>
+          <w:highlight w:val="white"/>
+          <w:lang w:val="en-US"/>
+        </w:rPr>
+      </w:pPr>
+    </w:p>
+    <w:p>
+      <w:pPr>
+        <w:ind w:left="720"/>
+        <w:rPr>
+          <w:b/>
+          <w:color w:val="202122"/>
+          <w:highlight w:val="white"/>
+          <w:lang w:val="en-US"/>
+        </w:rPr>
+      </w:pPr>
+      <w:r>
+        <w:rPr>
+          <w:b/>
+          <w:color w:val="202122"/>
+          <w:highlight w:val="white"/>
+          <w:lang w:val="en-US"/>
+        </w:rPr>
+        <w:t>Alternative 4</w:t>
+      </w:r>
+    </w:p>
+    <w:p>
+      <w:pPr>
+        <w:ind w:left="720"/>
+        <w:rPr>
+          <w:color w:val="202122"/>
+          <w:highlight w:val="white"/>
+          <w:lang w:val="en-US"/>
+        </w:rPr>
+      </w:pPr>
+      <w:r>
+        <w:rPr>
+          <w:color w:val="202122"/>
+          <w:highlight w:val="white"/>
+          <w:lang w:val="en-US"/>
+        </w:rPr>
+        <w:t xml:space="preserve">The data is obtained from a .csv file, and through the Buffered Reader each line is read, in order to create objects of a class Player. These objects are stored in different binary search trees, one for each criterion, then a search is performed in the desired BST and the elements that meet the criterion are accessed.  </w:t>
+      </w:r>
+    </w:p>
+    <w:p>
+      <w:pPr>
+        <w:ind w:left="720"/>
+        <w:rPr>
+          <w:color w:val="202122"/>
+          <w:highlight w:val="white"/>
+          <w:lang w:val="en-US"/>
+        </w:rPr>
+      </w:pPr>
+    </w:p>
+    <w:p>
+      <w:pPr>
+        <w:ind w:left="720"/>
+        <w:rPr>
+          <w:color w:val="202122"/>
+          <w:highlight w:val="white"/>
+          <w:lang w:val="en-US"/>
+        </w:rPr>
+      </w:pPr>
+      <w:r>
+        <w:rPr>
+          <w:b/>
+          <w:color w:val="202122"/>
+          <w:highlight w:val="white"/>
+          <w:lang w:val="en-US"/>
+        </w:rPr>
+        <w:t>Alternative 5</w:t>
+      </w:r>
+      <w:r>
+        <w:rPr>
+          <w:color w:val="202122"/>
+          <w:highlight w:val="white"/>
+          <w:lang w:val="en-US"/>
+        </w:rPr>
+        <w:t xml:space="preserve">  </w:t>
+      </w:r>
+    </w:p>
+    <w:p>
+      <w:pPr>
+        <w:ind w:left="720"/>
+        <w:rPr>
+          <w:color w:val="202122"/>
+          <w:highlight w:val="white"/>
+          <w:lang w:val="en-US"/>
+        </w:rPr>
+      </w:pPr>
+      <w:r>
+        <w:rPr>
+          <w:color w:val="202122"/>
+          <w:highlight w:val="white"/>
+          <w:lang w:val="en-US"/>
+        </w:rPr>
+        <w:t xml:space="preserve">The data is obtained from a .csv file, and through the Buffered Reader each line is read, in order to create objects of a class Player. The players are stored with its index and the key (criterion) in balanced search trees and red-black trees and all of them are stored in an </w:t>
+      </w:r>
+      <w:r>
+        <w:rPr>
+          <w:color w:val="202122"/>
+          <w:highlight w:val="white"/>
+          <w:lang w:val="en-US"/>
+        </w:rPr>
+        <w:t>array list</w:t>
+      </w:r>
+      <w:r>
+        <w:rPr>
+          <w:color w:val="202122"/>
+          <w:highlight w:val="white"/>
+          <w:lang w:val="en-US"/>
+        </w:rPr>
+        <w:t xml:space="preserve">. The search is performed in the mentioned structures, and when the players that meet the criterion are found, they are accessed quickly with the index in an </w:t>
+      </w:r>
+      <w:r>
+        <w:rPr>
+          <w:color w:val="202122"/>
+          <w:highlight w:val="white"/>
+          <w:lang w:val="en-US"/>
+        </w:rPr>
+        <w:t>array list</w:t>
+      </w:r>
+      <w:r>
+        <w:rPr>
+          <w:color w:val="202122"/>
+          <w:highlight w:val="white"/>
+          <w:lang w:val="en-US"/>
+        </w:rPr>
+        <w:t xml:space="preserve"> with all the players. </w:t>
+      </w:r>
+    </w:p>
+    <w:p>
+      <w:pPr>
+        <w:ind w:left="720"/>
+        <w:rPr>
+          <w:color w:val="202122"/>
+          <w:highlight w:val="white"/>
+          <w:lang w:val="en-US"/>
+        </w:rPr>
+      </w:pPr>
+    </w:p>
+    <w:p>
+      <w:pPr>
+        <w:ind w:left="720"/>
+        <w:rPr>
+          <w:b/>
+          <w:color w:val="202122"/>
+          <w:highlight w:val="white"/>
+          <w:lang w:val="en-US"/>
+        </w:rPr>
+      </w:pPr>
+      <w:r>
+        <w:rPr>
+          <w:b/>
+          <w:color w:val="202122"/>
+          <w:highlight w:val="white"/>
+          <w:lang w:val="en-US"/>
+        </w:rPr>
+        <w:t>Alternative 6</w:t>
+      </w:r>
+    </w:p>
+    <w:p>
+      <w:pPr>
+        <w:ind w:left="720"/>
+        <w:rPr>
+          <w:color w:val="202122"/>
+          <w:lang w:val="en-US"/>
+        </w:rPr>
+      </w:pPr>
+      <w:r>
+        <w:rPr>
+          <w:color w:val="202122"/>
+          <w:lang w:val="en-US"/>
+        </w:rPr>
+        <w:t xml:space="preserve">The data is obtained from a .csv file, and through a library called </w:t>
       </w:r>
       <w:proofErr w:type="spellStart"/>
       <w:r>
         <w:rPr>
           <w:color w:val="202122"/>
-          <w:highlight w:val="white"/>
-          <w:lang w:val="en-US"/>
-        </w:rPr>
-        <w:t>Arraylist</w:t>
+          <w:lang w:val="en-US"/>
+        </w:rPr>
+        <w:t>openCSV</w:t>
       </w:r>
       <w:proofErr w:type="spellEnd"/>
       <w:r>
         <w:rPr>
           <w:color w:val="202122"/>
-          <w:highlight w:val="white"/>
-          <w:lang w:val="en-US"/>
-        </w:rPr>
-        <w:t xml:space="preserve"> in order to perform a binary search, due to the different criteria to classify the players, the </w:t>
-      </w:r>
-      <w:proofErr w:type="spellStart"/>
-      <w:r>
-        <w:rPr>
-          <w:color w:val="202122"/>
-          <w:highlight w:val="white"/>
-          <w:lang w:val="en-US"/>
-        </w:rPr>
-        <w:t>arraylist</w:t>
-      </w:r>
-      <w:proofErr w:type="spellEnd"/>
-      <w:r>
-        <w:rPr>
-          <w:color w:val="202122"/>
-          <w:highlight w:val="white"/>
-          <w:lang w:val="en-US"/>
-        </w:rPr>
-        <w:t xml:space="preserve"> must be sorted according </w:t>
-      </w:r>
-      <w:r>
-        <w:rPr>
-          <w:color w:val="202122"/>
-          <w:highlight w:val="white"/>
-          <w:lang w:val="en-US"/>
-        </w:rPr>
-        <w:t xml:space="preserve">to the selected criterion at the moment of consulting. </w:t>
-      </w:r>
-    </w:p>
-    <w:p>
-      <w:pPr>
-        <w:ind w:left="720"/>
-        <w:rPr>
-          <w:color w:val="202122"/>
-          <w:highlight w:val="white"/>
-          <w:lang w:val="en-US"/>
-        </w:rPr>
-      </w:pPr>
-    </w:p>
-    <w:p>
-      <w:pPr>
-        <w:ind w:left="720"/>
-        <w:rPr>
-          <w:color w:val="202122"/>
-          <w:highlight w:val="white"/>
-          <w:lang w:val="en-US"/>
-        </w:rPr>
-      </w:pPr>
-      <w:r>
-        <w:rPr>
-          <w:b/>
-          <w:color w:val="202122"/>
-          <w:highlight w:val="white"/>
-          <w:lang w:val="en-US"/>
-        </w:rPr>
-        <w:t>Alternative 2</w:t>
-      </w:r>
-      <w:r>
-        <w:rPr>
-          <w:color w:val="202122"/>
-          <w:highlight w:val="white"/>
-          <w:lang w:val="en-US"/>
-        </w:rPr>
-        <w:t xml:space="preserve">  </w:t>
-      </w:r>
-    </w:p>
-    <w:p>
-      <w:pPr>
-        <w:ind w:left="720"/>
-        <w:rPr>
-          <w:color w:val="202122"/>
-          <w:highlight w:val="white"/>
-          <w:lang w:val="en-US"/>
-        </w:rPr>
-      </w:pPr>
-      <w:r>
-        <w:rPr>
-          <w:color w:val="202122"/>
-          <w:highlight w:val="white"/>
-          <w:lang w:val="en-US"/>
-        </w:rPr>
-        <w:t>The data is obtained from a .csv file, and through the Buffered Reader each line is read, in order to create objects of a class Player. All of these players are stored in a double lin</w:t>
-      </w:r>
-      <w:r>
-        <w:rPr>
-          <w:color w:val="202122"/>
-          <w:highlight w:val="white"/>
-          <w:lang w:val="en-US"/>
-        </w:rPr>
-        <w:t xml:space="preserve">ked list, in order to perform different operations on it. By this way, it’s not necessary to sort the elements when consulting or performing another operation. </w:t>
-      </w:r>
-    </w:p>
-    <w:p>
-      <w:pPr>
-        <w:ind w:left="720"/>
-        <w:rPr>
-          <w:color w:val="202122"/>
-          <w:highlight w:val="white"/>
-          <w:lang w:val="en-US"/>
-        </w:rPr>
-      </w:pPr>
-    </w:p>
-    <w:p>
-      <w:pPr>
-        <w:ind w:left="720"/>
-        <w:rPr>
-          <w:b/>
-          <w:color w:val="202122"/>
-          <w:highlight w:val="white"/>
-          <w:lang w:val="en-US"/>
-        </w:rPr>
-      </w:pPr>
-      <w:r>
-        <w:rPr>
-          <w:b/>
-          <w:color w:val="202122"/>
-          <w:highlight w:val="white"/>
-          <w:lang w:val="en-US"/>
-        </w:rPr>
-        <w:t>Alternative 3</w:t>
-      </w:r>
-    </w:p>
-    <w:p>
-      <w:pPr>
-        <w:ind w:left="720"/>
-        <w:rPr>
-          <w:color w:val="202122"/>
-          <w:highlight w:val="white"/>
-          <w:lang w:val="en-US"/>
-        </w:rPr>
-      </w:pPr>
-      <w:r>
-        <w:rPr>
-          <w:color w:val="202122"/>
-          <w:highlight w:val="white"/>
-          <w:lang w:val="en-US"/>
-        </w:rPr>
-        <w:t xml:space="preserve">The data is obtained from a .csv file, and through the Buffered Reader each line is read, in order to create objects of a class Player. The objects are mapped in a </w:t>
-      </w:r>
-      <w:proofErr w:type="spellStart"/>
-      <w:r>
-        <w:rPr>
-          <w:color w:val="202122"/>
-          <w:highlight w:val="white"/>
-          <w:lang w:val="en-US"/>
-        </w:rPr>
-        <w:lastRenderedPageBreak/>
-        <w:t>Hashtable</w:t>
-      </w:r>
-      <w:proofErr w:type="spellEnd"/>
-      <w:r>
-        <w:rPr>
-          <w:color w:val="202122"/>
-          <w:highlight w:val="white"/>
-          <w:lang w:val="en-US"/>
-        </w:rPr>
-        <w:t>, the hash function is defined according to the available data. When consulting the</w:t>
-      </w:r>
-      <w:r>
-        <w:rPr>
-          <w:color w:val="202122"/>
-          <w:highlight w:val="white"/>
-          <w:lang w:val="en-US"/>
-        </w:rPr>
-        <w:t xml:space="preserve"> </w:t>
-      </w:r>
-      <w:proofErr w:type="spellStart"/>
-      <w:r>
-        <w:rPr>
-          <w:color w:val="202122"/>
-          <w:highlight w:val="white"/>
-          <w:lang w:val="en-US"/>
-        </w:rPr>
-        <w:t>hashtable</w:t>
-      </w:r>
-      <w:proofErr w:type="spellEnd"/>
-      <w:r>
-        <w:rPr>
-          <w:color w:val="202122"/>
-          <w:highlight w:val="white"/>
-          <w:lang w:val="en-US"/>
-        </w:rPr>
-        <w:t xml:space="preserve">, it is required to perform the hash calculus to know the position in the map and access to the element quickly. </w:t>
-      </w:r>
-    </w:p>
-    <w:p>
-      <w:pPr>
-        <w:ind w:left="720"/>
-        <w:rPr>
-          <w:b/>
-          <w:color w:val="202122"/>
-          <w:highlight w:val="white"/>
-          <w:lang w:val="en-US"/>
-        </w:rPr>
-      </w:pPr>
-    </w:p>
-    <w:p>
-      <w:pPr>
-        <w:ind w:left="720"/>
-        <w:rPr>
-          <w:b/>
-          <w:color w:val="202122"/>
-          <w:highlight w:val="white"/>
-          <w:lang w:val="en-US"/>
-        </w:rPr>
-      </w:pPr>
-      <w:r>
-        <w:rPr>
-          <w:b/>
-          <w:color w:val="202122"/>
-          <w:highlight w:val="white"/>
-          <w:lang w:val="en-US"/>
-        </w:rPr>
-        <w:t>Alternative 4</w:t>
-      </w:r>
-    </w:p>
-    <w:p>
-      <w:pPr>
-        <w:ind w:left="720"/>
-        <w:rPr>
-          <w:color w:val="202122"/>
-          <w:highlight w:val="white"/>
-          <w:lang w:val="en-US"/>
-        </w:rPr>
-      </w:pPr>
-      <w:r>
-        <w:rPr>
-          <w:color w:val="202122"/>
-          <w:highlight w:val="white"/>
-          <w:lang w:val="en-US"/>
-        </w:rPr>
-        <w:t>The data is obtained from a .csv file, and through the Buffered Reader each line is read, in order to create object</w:t>
-      </w:r>
-      <w:r>
-        <w:rPr>
-          <w:color w:val="202122"/>
-          <w:highlight w:val="white"/>
-          <w:lang w:val="en-US"/>
-        </w:rPr>
-        <w:t xml:space="preserve">s of a class Player. These objects are stored in different binary search trees, one for each criterion, then a search is performed in the desired BST and the elements that meet the criterion are accessed.  </w:t>
-      </w:r>
-    </w:p>
-    <w:p>
-      <w:pPr>
-        <w:ind w:left="720"/>
-        <w:rPr>
-          <w:color w:val="202122"/>
-          <w:highlight w:val="white"/>
-          <w:lang w:val="en-US"/>
-        </w:rPr>
-      </w:pPr>
-    </w:p>
-    <w:p>
-      <w:pPr>
-        <w:ind w:left="720"/>
-        <w:rPr>
-          <w:color w:val="202122"/>
-          <w:highlight w:val="white"/>
-          <w:lang w:val="en-US"/>
-        </w:rPr>
-      </w:pPr>
-      <w:r>
-        <w:rPr>
-          <w:b/>
-          <w:color w:val="202122"/>
-          <w:highlight w:val="white"/>
-          <w:lang w:val="en-US"/>
-        </w:rPr>
-        <w:t>Alternative 5</w:t>
-      </w:r>
-      <w:r>
-        <w:rPr>
-          <w:color w:val="202122"/>
-          <w:highlight w:val="white"/>
-          <w:lang w:val="en-US"/>
-        </w:rPr>
-        <w:t xml:space="preserve">  </w:t>
-      </w:r>
-    </w:p>
-    <w:p>
-      <w:pPr>
-        <w:ind w:left="720"/>
-        <w:rPr>
-          <w:color w:val="202122"/>
-          <w:highlight w:val="white"/>
-          <w:lang w:val="en-US"/>
-        </w:rPr>
-      </w:pPr>
-      <w:r>
-        <w:rPr>
-          <w:color w:val="202122"/>
-          <w:highlight w:val="white"/>
-          <w:lang w:val="en-US"/>
-        </w:rPr>
-        <w:t>The data is obtained from a .csv</w:t>
-      </w:r>
-      <w:r>
-        <w:rPr>
-          <w:color w:val="202122"/>
-          <w:highlight w:val="white"/>
-          <w:lang w:val="en-US"/>
-        </w:rPr>
-        <w:t xml:space="preserve"> file, and through the Buffered Reader each line is read, in order to create objects of a class Player. The players are stored with its index and the key (criterion) in balanced search trees and red-black trees and all of them are stored in an </w:t>
-      </w:r>
-      <w:proofErr w:type="spellStart"/>
-      <w:r>
-        <w:rPr>
-          <w:color w:val="202122"/>
-          <w:highlight w:val="white"/>
-          <w:lang w:val="en-US"/>
-        </w:rPr>
-        <w:t>arraylist</w:t>
-      </w:r>
-      <w:proofErr w:type="spellEnd"/>
-      <w:r>
-        <w:rPr>
-          <w:color w:val="202122"/>
-          <w:highlight w:val="white"/>
-          <w:lang w:val="en-US"/>
-        </w:rPr>
-        <w:t>. T</w:t>
-      </w:r>
-      <w:r>
-        <w:rPr>
-          <w:color w:val="202122"/>
-          <w:highlight w:val="white"/>
-          <w:lang w:val="en-US"/>
-        </w:rPr>
-        <w:t xml:space="preserve">he search is performed in the mentioned structures, and when the players that meet the criterion are found, they are accessed quickly with the index in an </w:t>
-      </w:r>
-      <w:proofErr w:type="spellStart"/>
-      <w:r>
-        <w:rPr>
-          <w:color w:val="202122"/>
-          <w:highlight w:val="white"/>
-          <w:lang w:val="en-US"/>
-        </w:rPr>
-        <w:t>arraylist</w:t>
-      </w:r>
-      <w:proofErr w:type="spellEnd"/>
-      <w:r>
-        <w:rPr>
-          <w:color w:val="202122"/>
-          <w:highlight w:val="white"/>
-          <w:lang w:val="en-US"/>
-        </w:rPr>
-        <w:t xml:space="preserve"> with all the players. </w:t>
-      </w:r>
-    </w:p>
-    <w:p>
-      <w:pPr>
-        <w:ind w:left="720"/>
-        <w:rPr>
-          <w:color w:val="202122"/>
-          <w:highlight w:val="white"/>
-          <w:lang w:val="en-US"/>
-        </w:rPr>
-      </w:pPr>
-    </w:p>
-    <w:p>
-      <w:pPr>
-        <w:ind w:left="720"/>
-        <w:rPr>
-          <w:b/>
-          <w:color w:val="202122"/>
-          <w:highlight w:val="white"/>
-          <w:lang w:val="en-US"/>
-        </w:rPr>
-      </w:pPr>
-      <w:r>
-        <w:rPr>
-          <w:b/>
-          <w:color w:val="202122"/>
-          <w:highlight w:val="white"/>
-          <w:lang w:val="en-US"/>
-        </w:rPr>
-        <w:t>Alternative 6</w:t>
-      </w:r>
-    </w:p>
-    <w:p>
-      <w:pPr>
-        <w:ind w:left="720"/>
-        <w:rPr>
-          <w:color w:val="202122"/>
-          <w:highlight w:val="white"/>
-          <w:lang w:val="en-US"/>
-        </w:rPr>
-      </w:pPr>
-      <w:r>
-        <w:rPr>
-          <w:color w:val="202122"/>
-          <w:highlight w:val="white"/>
-          <w:lang w:val="en-US"/>
-        </w:rPr>
-        <w:t>The data is obtained from a .csv file, and through th</w:t>
-      </w:r>
-      <w:r>
-        <w:rPr>
-          <w:color w:val="202122"/>
-          <w:highlight w:val="white"/>
-          <w:lang w:val="en-US"/>
-        </w:rPr>
-        <w:t xml:space="preserve">e Buffered Reader each line is read, in order to create objects of a class Player. The players are stored with its index and the key (criterion) in balanced search trees and red-black trees and all of them are stored in an </w:t>
-      </w:r>
-      <w:proofErr w:type="spellStart"/>
-      <w:r>
-        <w:rPr>
-          <w:color w:val="202122"/>
-          <w:highlight w:val="white"/>
-          <w:lang w:val="en-US"/>
-        </w:rPr>
-        <w:t>arraylist</w:t>
-      </w:r>
-      <w:proofErr w:type="spellEnd"/>
-      <w:r>
-        <w:rPr>
-          <w:color w:val="202122"/>
-          <w:highlight w:val="white"/>
-          <w:lang w:val="en-US"/>
-        </w:rPr>
-        <w:t>. The search is performe</w:t>
-      </w:r>
-      <w:r>
-        <w:rPr>
-          <w:color w:val="202122"/>
-          <w:highlight w:val="white"/>
-          <w:lang w:val="en-US"/>
-        </w:rPr>
-        <w:t xml:space="preserve">d in the mentioned structures, and when the players that meet the criterion are found, they are accessed quickly with the index in an </w:t>
-      </w:r>
-      <w:proofErr w:type="spellStart"/>
-      <w:r>
-        <w:rPr>
-          <w:color w:val="202122"/>
-          <w:highlight w:val="white"/>
-          <w:lang w:val="en-US"/>
-        </w:rPr>
-        <w:t>arraylist</w:t>
-      </w:r>
-      <w:proofErr w:type="spellEnd"/>
-      <w:r>
-        <w:rPr>
-          <w:color w:val="202122"/>
-          <w:highlight w:val="white"/>
-          <w:lang w:val="en-US"/>
-        </w:rPr>
-        <w:t xml:space="preserve"> with all the players.</w:t>
+          <w:lang w:val="en-US"/>
+        </w:rPr>
+        <w:t xml:space="preserve"> the data is read and entered into the system. The players are stored with its index and the key (criterion) in binary search trees, balanced search trees and red-black trees and all of them are stored in an array list. The search is performed in the mentioned structures, and when the players that meet the criterion are found, they are accessed quickly with the index in the mentioned array. The tree structure is defined according to the statistic to analyze.</w:t>
       </w:r>
     </w:p>
     <w:p>
@@ -1891,23 +1654,7 @@
           <w:highlight w:val="white"/>
           <w:lang w:val="en-US"/>
         </w:rPr>
-        <w:t xml:space="preserve">First, it’s necessary to discard alternatives </w:t>
-      </w:r>
-      <w:r>
-        <w:rPr>
-          <w:color w:val="202122"/>
-          <w:highlight w:val="white"/>
-          <w:lang w:val="en-US"/>
-        </w:rPr>
-        <w:t xml:space="preserve">1 and 2 since they don’t solve the problem in a feasible way. In the case of the alternative 1, even though the binary search is a good option, when more than one player meets the criterion, logical errors may occur and the necessity of sorting with every </w:t>
-      </w:r>
-      <w:r>
-        <w:rPr>
-          <w:color w:val="202122"/>
-          <w:highlight w:val="white"/>
-          <w:lang w:val="en-US"/>
-        </w:rPr>
-        <w:t xml:space="preserve">criterion isn’t effective. </w:t>
+        <w:t xml:space="preserve">First, it’s necessary to discard alternatives 1 and 2 since they don’t solve the problem in a feasible way. In the case of the alternative 1, even though the binary search is a good option, when more than one player meets the criterion, logical errors may occur and the necessity of sorting with every criterion isn’t effective. </w:t>
       </w:r>
     </w:p>
     <w:p>
@@ -1964,17 +1711,15 @@
           <w:lang w:val="en-US"/>
         </w:rPr>
       </w:pPr>
-      <w:proofErr w:type="spellStart"/>
-      <w:r>
-        <w:rPr>
-          <w:b/>
-          <w:color w:val="202122"/>
-          <w:highlight w:val="white"/>
-          <w:lang w:val="en-US"/>
-        </w:rPr>
-        <w:t>Criterias</w:t>
-      </w:r>
-      <w:proofErr w:type="spellEnd"/>
+      <w:r>
+        <w:rPr>
+          <w:b/>
+          <w:color w:val="202122"/>
+          <w:highlight w:val="white"/>
+          <w:lang w:val="en-US"/>
+        </w:rPr>
+        <w:t>Criteria</w:t>
+      </w:r>
       <w:r>
         <w:rPr>
           <w:b/>
@@ -2087,15 +1832,8 @@
           <w:highlight w:val="white"/>
           <w:lang w:val="en-US"/>
         </w:rPr>
-        <w:t>Efficiency: Regardless of the complexity,</w:t>
-      </w:r>
-      <w:r>
-        <w:rPr>
-          <w:color w:val="202122"/>
-          <w:highlight w:val="white"/>
-          <w:lang w:val="en-US"/>
-        </w:rPr>
-        <w:t xml:space="preserve"> the solution complies with a perfect effectiveness lacking any logical error and presents fast response </w:t>
+        <w:lastRenderedPageBreak/>
+        <w:t xml:space="preserve">Efficiency: Regardless of the complexity, the solution complies with a perfect effectiveness lacking any logical error and presents fast response </w:t>
       </w:r>
     </w:p>
     <w:p>
@@ -2116,7 +1854,6 @@
           <w:highlight w:val="white"/>
           <w:lang w:val="en-US"/>
         </w:rPr>
-        <w:lastRenderedPageBreak/>
         <w:t xml:space="preserve">No Effective </w:t>
       </w:r>
     </w:p>
@@ -3062,7 +2799,7 @@
                 <w:highlight w:val="white"/>
                 <w:lang w:val="en-US"/>
               </w:rPr>
-              <w:t>4</w:t>
+              <w:t>3</w:t>
             </w:r>
           </w:p>
         </w:tc>
@@ -3210,6 +2947,14 @@
                 <w:lang w:val="en-US"/>
               </w:rPr>
             </w:pPr>
+            <w:r>
+              <w:rPr>
+                <w:color w:val="202122"/>
+                <w:highlight w:val="white"/>
+                <w:lang w:val="en-US"/>
+              </w:rPr>
+              <w:t>3</w:t>
+            </w:r>
           </w:p>
         </w:tc>
         <w:tc>
@@ -3240,6 +2985,14 @@
                 <w:lang w:val="en-US"/>
               </w:rPr>
             </w:pPr>
+            <w:r>
+              <w:rPr>
+                <w:color w:val="202122"/>
+                <w:highlight w:val="white"/>
+                <w:lang w:val="en-US"/>
+              </w:rPr>
+              <w:t>4</w:t>
+            </w:r>
           </w:p>
         </w:tc>
         <w:tc>
@@ -3270,6 +3023,14 @@
                 <w:lang w:val="en-US"/>
               </w:rPr>
             </w:pPr>
+            <w:r>
+              <w:rPr>
+                <w:color w:val="202122"/>
+                <w:highlight w:val="white"/>
+                <w:lang w:val="en-US"/>
+              </w:rPr>
+              <w:t>2</w:t>
+            </w:r>
           </w:p>
         </w:tc>
         <w:tc>
@@ -3300,6 +3061,14 @@
                 <w:lang w:val="en-US"/>
               </w:rPr>
             </w:pPr>
+            <w:r>
+              <w:rPr>
+                <w:color w:val="202122"/>
+                <w:highlight w:val="white"/>
+                <w:lang w:val="en-US"/>
+              </w:rPr>
+              <w:t>3</w:t>
+            </w:r>
           </w:p>
         </w:tc>
       </w:tr>
@@ -3405,7 +3174,15 @@
           <w:highlight w:val="white"/>
           <w:lang w:val="en-US"/>
         </w:rPr>
-        <w:t xml:space="preserve"> 12 </w:t>
+        <w:t xml:space="preserve"> 11</w:t>
+      </w:r>
+      <w:r>
+        <w:rPr>
+          <w:color w:val="202122"/>
+          <w:highlight w:val="white"/>
+          <w:lang w:val="en-US"/>
+        </w:rPr>
+        <w:t xml:space="preserve"> </w:t>
       </w:r>
       <w:r>
         <w:rPr>
@@ -3415,6 +3192,32 @@
         </w:rPr>
         <w:t>points</w:t>
       </w:r>
+    </w:p>
+    <w:p>
+      <w:pPr>
+        <w:rPr>
+          <w:color w:val="202122"/>
+          <w:highlight w:val="white"/>
+          <w:lang w:val="en-US"/>
+        </w:rPr>
+      </w:pPr>
+      <w:r>
+        <w:rPr>
+          <w:b/>
+          <w:color w:val="202122"/>
+          <w:highlight w:val="white"/>
+          <w:lang w:val="en-US"/>
+        </w:rPr>
+        <w:t>Alternative 6:</w:t>
+      </w:r>
+      <w:r>
+        <w:rPr>
+          <w:color w:val="202122"/>
+          <w:highlight w:val="white"/>
+          <w:lang w:val="en-US"/>
+        </w:rPr>
+        <w:t xml:space="preserve"> 12 points</w:t>
+      </w:r>
       <w:r>
         <w:rPr>
           <w:color w:val="202122"/>
@@ -3449,25 +3252,33 @@
         </w:rPr>
         <w:t>According to the previous evalu</w:t>
       </w:r>
+      <w:r>
+        <w:rPr>
+          <w:color w:val="202122"/>
+          <w:highlight w:val="white"/>
+          <w:lang w:val="en-US"/>
+        </w:rPr>
+        <w:t>ation, Alternative 6</w:t>
+      </w:r>
+      <w:r>
+        <w:rPr>
+          <w:color w:val="202122"/>
+          <w:highlight w:val="white"/>
+          <w:lang w:val="en-US"/>
+        </w:rPr>
+        <w:t xml:space="preserve"> should be selected, since it obtained the highest score according to defined criteria. It’s the best way to accomplish the goals for the project in relation to time complexity and effectiveness. </w:t>
+      </w:r>
+    </w:p>
+    <w:p>
+      <w:pPr>
+        <w:spacing w:after="200"/>
+        <w:ind w:left="720"/>
+        <w:rPr>
+          <w:lang w:val="en-US"/>
+        </w:rPr>
+      </w:pPr>
       <w:bookmarkStart w:id="1" w:name="_GoBack"/>
       <w:bookmarkEnd w:id="1"/>
-      <w:r>
-        <w:rPr>
-          <w:color w:val="202122"/>
-          <w:highlight w:val="white"/>
-          <w:lang w:val="en-US"/>
-        </w:rPr>
-        <w:t xml:space="preserve">ation, Alternative 5 should be selected, since it obtained the highest score according to defined criteria. It’s the best way to accomplish the goals for the project in relation to time complexity and effectiveness. </w:t>
-      </w:r>
-    </w:p>
-    <w:p>
-      <w:pPr>
-        <w:spacing w:after="200"/>
-        <w:ind w:left="720"/>
-        <w:rPr>
-          <w:lang w:val="en-US"/>
-        </w:rPr>
-      </w:pPr>
     </w:p>
     <w:p>
       <w:pPr>

</xml_diff>